<commit_message>
Final cut of Shuffler 2.1
</commit_message>
<xml_diff>
--- a/Shuffler.Tests/bin/Debug/TestFiles/MultiLineFiles/They VBbombed MD3in PRENthe NNcity NNcentre MD2of NNRiver NNStreet MD1on PRENthe NNcorner PRENthe NNhouse BKP..docx
+++ b/Shuffler.Tests/bin/Debug/TestFiles/MultiLineFiles/They VBbombed MD3in PRENthe NNcity NNcentre MD2of NNRiver NNStreet MD1on PRENthe NNcorner PRENthe NNhouse BKP..docx
@@ -5,7 +5,7 @@
     <w:p>
       <w:r>
         <w:rPr>
-          <w:rFonts w:ascii="Arial" w:hAnsi="Arial" w:eastAsia="SimSun" w:cs="Arial"/>
+          <w:rFonts w:ascii="Arial" w:eastAsia="SimSun" w:hAnsi="Arial" w:cs="Arial"/>
           <w:u w:val="single"/>
           <w:lang w:val="en-US"/>
         </w:rPr>
@@ -13,14 +13,14 @@
       </w:r>
       <w:r>
         <w:rPr>
-          <w:rFonts w:ascii="Arial" w:hAnsi="Arial" w:eastAsia="SimSun" w:cs="Arial"/>
+          <w:rFonts w:ascii="Arial" w:eastAsia="SimSun" w:hAnsi="Arial" w:cs="Arial"/>
           <w:lang w:val="en-US"/>
         </w:rPr>
         <w:t xml:space="preserve"> </w:t>
       </w:r>
       <w:r>
         <w:rPr>
-          <w:rFonts w:ascii="Arial" w:hAnsi="Arial" w:eastAsia="SimSun" w:cs="Arial"/>
+          <w:rFonts w:ascii="Arial" w:eastAsia="SimSun" w:hAnsi="Arial" w:cs="Arial"/>
           <w:u w:val="single"/>
           <w:vertAlign w:val="superscript"/>
           <w:lang w:val="en-US"/>
@@ -29,7 +29,7 @@
       </w:r>
       <w:r>
         <w:rPr>
-          <w:rFonts w:ascii="Arial" w:hAnsi="Arial" w:eastAsia="SimSun" w:cs="Arial"/>
+          <w:rFonts w:ascii="Arial" w:eastAsia="SimSun" w:hAnsi="Arial" w:cs="Arial"/>
           <w:u w:val="single"/>
           <w:lang w:val="en-US"/>
         </w:rPr>
@@ -37,14 +37,14 @@
       </w:r>
       <w:r>
         <w:rPr>
-          <w:rFonts w:ascii="Arial" w:hAnsi="Arial" w:eastAsia="SimSun" w:cs="Arial"/>
+          <w:rFonts w:ascii="Arial" w:eastAsia="SimSun" w:hAnsi="Arial" w:cs="Arial"/>
           <w:lang w:val="en-US"/>
         </w:rPr>
         <w:t xml:space="preserve"> </w:t>
       </w:r>
       <w:r>
         <w:rPr>
-          <w:rFonts w:ascii="Arial" w:hAnsi="Arial" w:eastAsia="SimSun" w:cs="Arial"/>
+          <w:rFonts w:ascii="Arial" w:eastAsia="SimSun" w:hAnsi="Arial" w:cs="Arial"/>
           <w:u w:val="single"/>
           <w:vertAlign w:val="superscript"/>
           <w:lang w:val="en-US"/>
@@ -53,7 +53,7 @@
       </w:r>
       <w:r>
         <w:rPr>
-          <w:rFonts w:ascii="Arial" w:hAnsi="Arial" w:eastAsia="SimSun" w:cs="Arial"/>
+          <w:rFonts w:ascii="Arial" w:eastAsia="SimSun" w:hAnsi="Arial" w:cs="Arial"/>
           <w:u w:val="single"/>
           <w:lang w:val="en-US"/>
         </w:rPr>
@@ -61,7 +61,7 @@
       </w:r>
       <w:r>
         <w:rPr>
-          <w:rFonts w:ascii="Arial" w:hAnsi="Arial" w:eastAsia="SimSun" w:cs="Arial"/>
+          <w:rFonts w:ascii="Arial" w:eastAsia="SimSun" w:hAnsi="Arial" w:cs="Arial"/>
           <w:u w:val="single"/>
           <w:vertAlign w:val="superscript"/>
           <w:lang w:val="en-US"/>
@@ -70,7 +70,7 @@
       </w:r>
       <w:r>
         <w:rPr>
-          <w:rFonts w:ascii="Arial" w:hAnsi="Arial" w:eastAsia="SimSun" w:cs="Arial"/>
+          <w:rFonts w:ascii="Arial" w:eastAsia="SimSun" w:hAnsi="Arial" w:cs="Arial"/>
           <w:u w:val="single"/>
           <w:lang w:val="en-US"/>
         </w:rPr>
@@ -78,7 +78,7 @@
       </w:r>
       <w:r>
         <w:rPr>
-          <w:rFonts w:ascii="Arial" w:hAnsi="Arial" w:eastAsia="SimSun" w:cs="Arial"/>
+          <w:rFonts w:ascii="Arial" w:eastAsia="SimSun" w:hAnsi="Arial" w:cs="Arial"/>
           <w:u w:val="single"/>
           <w:vertAlign w:val="superscript"/>
           <w:lang w:val="en-US"/>
@@ -87,7 +87,7 @@
       </w:r>
       <w:r>
         <w:rPr>
-          <w:rFonts w:ascii="Arial" w:hAnsi="Arial" w:eastAsia="SimSun" w:cs="Arial"/>
+          <w:rFonts w:ascii="Arial" w:eastAsia="SimSun" w:hAnsi="Arial" w:cs="Arial"/>
           <w:u w:val="single"/>
           <w:lang w:val="en-US"/>
         </w:rPr>
@@ -95,7 +95,7 @@
       </w:r>
       <w:r>
         <w:rPr>
-          <w:rFonts w:ascii="Arial" w:hAnsi="Arial" w:eastAsia="SimSun" w:cs="Arial"/>
+          <w:rFonts w:ascii="Arial" w:eastAsia="SimSun" w:hAnsi="Arial" w:cs="Arial"/>
           <w:u w:val="single"/>
           <w:vertAlign w:val="superscript"/>
           <w:lang w:val="en-US"/>
@@ -104,24 +104,24 @@
       </w:r>
       <w:r>
         <w:rPr>
-          <w:rFonts w:ascii="Arial" w:hAnsi="Arial" w:eastAsia="SimSun" w:cs="Arial"/>
-          <w:u w:val="single"/>
-          <w:lang w:val="en-US"/>
-        </w:rPr>
-        <w:t>centre </w:t>
-      </w:r>
-      <w:r>
-        <w:rPr>
-          <w:rFonts w:ascii="Arial" w:hAnsi="Arial" w:eastAsia="SimSun" w:cs="Arial"/>
-          <w:u w:val="single"/>
-          <w:vertAlign w:val="superscript"/>
-          <w:lang w:val="en-US"/>
-        </w:rPr>
-        <w:t xml:space="preserve"/>
-      </w:r>
-      <w:r>
-        <w:rPr>
-          <w:rFonts w:ascii="Arial" w:hAnsi="Arial" w:eastAsia="SimSun" w:cs="Arial"/>
+          <w:rFonts w:ascii="Arial" w:eastAsia="SimSun" w:hAnsi="Arial" w:cs="Arial"/>
+          <w:u w:val="single"/>
+          <w:lang w:val="en-US"/>
+        </w:rPr>
+        <w:t>centre</w:t>
+      </w:r>
+      <w:r>
+        <w:rPr>
+          <w:rFonts w:ascii="Arial" w:eastAsia="SimSun" w:hAnsi="Arial" w:cs="Arial"/>
+          <w:u w:val="single"/>
+          <w:vertAlign w:val="superscript"/>
+          <w:lang w:val="en-US"/>
+        </w:rPr>
+        <w:t xml:space="preserve"> </w:t>
+      </w:r>
+      <w:r>
+        <w:rPr>
+          <w:rFonts w:ascii="Arial" w:eastAsia="SimSun" w:hAnsi="Arial" w:cs="Arial"/>
           <w:u w:val="single"/>
           <w:vertAlign w:val="superscript"/>
           <w:lang w:val="en-US"/>
@@ -130,18 +130,18 @@
       </w:r>
       <w:r>
         <w:rPr>
-          <w:rFonts w:ascii="Arial" w:hAnsi="Arial" w:eastAsia="SimSun" w:cs="Arial"/>
+          <w:rFonts w:ascii="Arial" w:eastAsia="SimSun" w:hAnsi="Arial" w:cs="Arial"/>
           <w:u w:val="single"/>
           <w:vertAlign w:val="superscript"/>
           <w:lang w:val="en-US"/>
         </w:rPr>
         <w:t>D</w:t>
       </w:r>
-      <w:bookmarkStart w:name="_GoBack" w:id="0"/>
+      <w:bookmarkStart w:id="0" w:name="_GoBack"/>
       <w:bookmarkEnd w:id="0"/>
       <w:r>
         <w:rPr>
-          <w:rFonts w:ascii="Arial" w:hAnsi="Arial" w:eastAsia="SimSun" w:cs="Arial"/>
+          <w:rFonts w:ascii="Arial" w:eastAsia="SimSun" w:hAnsi="Arial" w:cs="Arial"/>
           <w:u w:val="single"/>
           <w:vertAlign w:val="superscript"/>
           <w:lang w:val="en-US"/>
@@ -150,7 +150,7 @@
       </w:r>
       <w:r>
         <w:rPr>
-          <w:rFonts w:ascii="Arial" w:hAnsi="Arial" w:eastAsia="SimSun" w:cs="Arial"/>
+          <w:rFonts w:ascii="Arial" w:eastAsia="SimSun" w:hAnsi="Arial" w:cs="Arial"/>
           <w:u w:val="single"/>
           <w:lang w:val="en-US"/>
         </w:rPr>
@@ -158,7 +158,7 @@
       </w:r>
       <w:r>
         <w:rPr>
-          <w:rFonts w:ascii="Arial" w:hAnsi="Arial" w:eastAsia="SimSun" w:cs="Arial"/>
+          <w:rFonts w:ascii="Arial" w:eastAsia="SimSun" w:hAnsi="Arial" w:cs="Arial"/>
           <w:u w:val="single"/>
           <w:vertAlign w:val="superscript"/>
           <w:lang w:val="en-US"/>
@@ -167,7 +167,7 @@
       </w:r>
       <w:r>
         <w:rPr>
-          <w:rFonts w:ascii="Arial" w:hAnsi="Arial" w:eastAsia="SimSun" w:cs="Arial"/>
+          <w:rFonts w:ascii="Arial" w:eastAsia="SimSun" w:hAnsi="Arial" w:cs="Arial"/>
           <w:u w:val="single"/>
           <w:lang w:val="en-US"/>
         </w:rPr>
@@ -175,7 +175,7 @@
       </w:r>
       <w:r>
         <w:rPr>
-          <w:rFonts w:ascii="Arial" w:hAnsi="Arial" w:eastAsia="SimSun" w:cs="Arial"/>
+          <w:rFonts w:ascii="Arial" w:eastAsia="SimSun" w:hAnsi="Arial" w:cs="Arial"/>
           <w:u w:val="single"/>
           <w:vertAlign w:val="superscript"/>
           <w:lang w:val="en-US"/>
@@ -184,24 +184,24 @@
       </w:r>
       <w:r>
         <w:rPr>
-          <w:rFonts w:ascii="Arial" w:hAnsi="Arial" w:eastAsia="SimSun" w:cs="Arial"/>
-          <w:u w:val="single"/>
-          <w:lang w:val="en-US"/>
-        </w:rPr>
-        <w:t>Street </w:t>
-      </w:r>
-      <w:r>
-        <w:rPr>
-          <w:rFonts w:ascii="Arial" w:hAnsi="Arial" w:eastAsia="SimSun" w:cs="Arial"/>
-          <w:u w:val="single"/>
-          <w:vertAlign w:val="superscript"/>
-          <w:lang w:val="en-US"/>
-        </w:rPr>
-        <w:t xml:space="preserve">MD1</w:t>
-      </w:r>
-      <w:r>
-        <w:rPr>
-          <w:rFonts w:ascii="Arial" w:hAnsi="Arial" w:eastAsia="SimSun" w:cs="Arial"/>
+          <w:rFonts w:ascii="Arial" w:eastAsia="SimSun" w:hAnsi="Arial" w:cs="Arial"/>
+          <w:u w:val="single"/>
+          <w:lang w:val="en-US"/>
+        </w:rPr>
+        <w:t>Street</w:t>
+      </w:r>
+      <w:r>
+        <w:rPr>
+          <w:rFonts w:ascii="Arial" w:eastAsia="SimSun" w:hAnsi="Arial" w:cs="Arial"/>
+          <w:u w:val="single"/>
+          <w:vertAlign w:val="superscript"/>
+          <w:lang w:val="en-US"/>
+        </w:rPr>
+        <w:t xml:space="preserve"> MD1</w:t>
+      </w:r>
+      <w:r>
+        <w:rPr>
+          <w:rFonts w:ascii="Arial" w:eastAsia="SimSun" w:hAnsi="Arial" w:cs="Arial"/>
           <w:u w:val="single"/>
           <w:lang w:val="en-US"/>
         </w:rPr>
@@ -209,7 +209,7 @@
       </w:r>
       <w:r>
         <w:rPr>
-          <w:rFonts w:ascii="Arial" w:hAnsi="Arial" w:eastAsia="SimSun" w:cs="Arial"/>
+          <w:rFonts w:ascii="Arial" w:eastAsia="SimSun" w:hAnsi="Arial" w:cs="Arial"/>
           <w:u w:val="single"/>
           <w:vertAlign w:val="superscript"/>
           <w:lang w:val="en-US"/>
@@ -218,7 +218,7 @@
       </w:r>
       <w:r>
         <w:rPr>
-          <w:rFonts w:ascii="Arial" w:hAnsi="Arial" w:eastAsia="SimSun" w:cs="Arial"/>
+          <w:rFonts w:ascii="Arial" w:eastAsia="SimSun" w:hAnsi="Arial" w:cs="Arial"/>
           <w:u w:val="single"/>
           <w:lang w:val="en-US"/>
         </w:rPr>
@@ -226,7 +226,7 @@
       </w:r>
       <w:r>
         <w:rPr>
-          <w:rFonts w:ascii="Arial" w:hAnsi="Arial" w:eastAsia="SimSun" w:cs="Arial"/>
+          <w:rFonts w:ascii="Arial" w:eastAsia="SimSun" w:hAnsi="Arial" w:cs="Arial"/>
           <w:u w:val="single"/>
           <w:vertAlign w:val="superscript"/>
           <w:lang w:val="en-US"/>
@@ -235,7 +235,7 @@
       </w:r>
       <w:r>
         <w:rPr>
-          <w:rFonts w:ascii="Arial" w:hAnsi="Arial" w:eastAsia="SimSun" w:cs="Arial"/>
+          <w:rFonts w:ascii="Arial" w:eastAsia="SimSun" w:hAnsi="Arial" w:cs="Arial"/>
           <w:u w:val="single"/>
           <w:lang w:val="en-US"/>
         </w:rPr>
@@ -243,15 +243,14 @@
       </w:r>
       <w:r>
         <w:rPr>
-          <w:rFonts w:ascii="Arial" w:hAnsi="Arial" w:eastAsia="SimSun" w:cs="Arial"/>
-          <w:lang w:val="en-US"/>
-          <w:u w:val="single"/>
+          <w:rFonts w:ascii="Arial" w:eastAsia="SimSun" w:hAnsi="Arial" w:cs="Arial"/>
+          <w:lang w:val="en-US"/>
         </w:rPr>
         <w:t xml:space="preserve"> </w:t>
       </w:r>
       <w:r>
         <w:rPr>
-          <w:rFonts w:ascii="Arial" w:hAnsi="Arial" w:eastAsia="SimSun" w:cs="Arial"/>
+          <w:rFonts w:ascii="Arial" w:eastAsia="SimSun" w:hAnsi="Arial" w:cs="Arial"/>
           <w:u w:val="single"/>
           <w:vertAlign w:val="superscript"/>
           <w:lang w:val="en-US"/>
@@ -260,7 +259,7 @@
       </w:r>
       <w:r>
         <w:rPr>
-          <w:rFonts w:ascii="Arial" w:hAnsi="Arial" w:eastAsia="SimSun" w:cs="Arial"/>
+          <w:rFonts w:ascii="Arial" w:eastAsia="SimSun" w:hAnsi="Arial" w:cs="Arial"/>
           <w:u w:val="single"/>
           <w:lang w:val="en-US"/>
         </w:rPr>
@@ -268,7 +267,7 @@
       </w:r>
       <w:r>
         <w:rPr>
-          <w:rFonts w:ascii="Arial" w:hAnsi="Arial" w:eastAsia="SimSun" w:cs="Arial"/>
+          <w:rFonts w:ascii="Arial" w:eastAsia="SimSun" w:hAnsi="Arial" w:cs="Arial"/>
           <w:u w:val="single"/>
           <w:vertAlign w:val="superscript"/>
           <w:lang w:val="en-US"/>
@@ -277,7 +276,7 @@
       </w:r>
       <w:r>
         <w:rPr>
-          <w:rFonts w:ascii="Arial" w:hAnsi="Arial" w:eastAsia="SimSun" w:cs="Arial"/>
+          <w:rFonts w:ascii="Arial" w:eastAsia="SimSun" w:hAnsi="Arial" w:cs="Arial"/>
           <w:u w:val="single"/>
           <w:lang w:val="en-US"/>
         </w:rPr>
@@ -287,13 +286,12 @@
         <w:rPr>
           <w:rFonts w:ascii="Arial" w:hAnsi="Arial" w:cs="Arial"/>
           <w:vertAlign w:val="superscript"/>
-          <w:u w:val="single"/>
         </w:rPr>
         <w:t xml:space="preserve"> </w:t>
       </w:r>
       <w:r>
         <w:rPr>
-          <w:rFonts w:hint="eastAsia" w:ascii="Arial" w:hAnsi="Arial" w:cs="Arial"/>
+          <w:rFonts w:ascii="Arial" w:hAnsi="Arial" w:cs="Arial" w:hint="eastAsia"/>
           <w:u w:val="single"/>
           <w:vertAlign w:val="superscript"/>
         </w:rPr>
@@ -301,7 +299,7 @@
       </w:r>
       <w:r>
         <w:rPr>
-          <w:rFonts w:ascii="Arial" w:hAnsi="Arial" w:eastAsia="SimSun" w:cs="Arial"/>
+          <w:rFonts w:ascii="Arial" w:eastAsia="SimSun" w:hAnsi="Arial" w:cs="Arial"/>
           <w:u w:val="single"/>
           <w:lang w:val="en-US"/>
         </w:rPr>

</xml_diff>